<commit_message>
DepthFirstTraversal, BreadthFirstTraversal, Adjacency List, and Change neighborhood name completed.
</commit_message>
<xml_diff>
--- a/Project Task List.docx
+++ b/Project Task List.docx
@@ -633,7 +633,7 @@
                 <w:sz w:val="24"/>
                 <w:szCs w:val="24"/>
               </w:rPr>
-              <w:t>In progress</w:t>
+              <w:t>Done</w:t>
             </w:r>
           </w:p>
         </w:tc>
@@ -744,7 +744,7 @@
                 <w:sz w:val="24"/>
                 <w:szCs w:val="24"/>
               </w:rPr>
-              <w:t>In progress</w:t>
+              <w:t>Done</w:t>
             </w:r>
           </w:p>
         </w:tc>
@@ -1134,14 +1134,7 @@
                 <w:sz w:val="24"/>
                 <w:szCs w:val="24"/>
               </w:rPr>
-              <w:t>Bruce</w:t>
-            </w:r>
-            <w:r>
-              <w:rPr>
-                <w:sz w:val="24"/>
-                <w:szCs w:val="24"/>
-              </w:rPr>
-              <w:t>, So Choi</w:t>
+              <w:t>Bruce, So Choi</w:t>
             </w:r>
           </w:p>
         </w:tc>
@@ -1163,7 +1156,7 @@
                 <w:sz w:val="24"/>
                 <w:szCs w:val="24"/>
               </w:rPr>
-              <w:t>In progress</w:t>
+              <w:t>Done</w:t>
             </w:r>
           </w:p>
         </w:tc>
@@ -1502,7 +1495,7 @@
                 <w:sz w:val="24"/>
                 <w:szCs w:val="24"/>
               </w:rPr>
-              <w:t>In progress</w:t>
+              <w:t>Done</w:t>
             </w:r>
           </w:p>
         </w:tc>
@@ -1599,8 +1592,6 @@
               </w:rPr>
               <w:t>So Choi, Bao</w:t>
             </w:r>
-            <w:bookmarkStart w:id="0" w:name="_GoBack"/>
-            <w:bookmarkEnd w:id="0"/>
           </w:p>
         </w:tc>
         <w:tc>
@@ -2069,7 +2060,7 @@
                 <w:sz w:val="24"/>
                 <w:szCs w:val="24"/>
               </w:rPr>
-              <w:t>In progress</w:t>
+              <w:t>Done</w:t>
             </w:r>
           </w:p>
         </w:tc>
@@ -2488,7 +2479,7 @@
                 <w:sz w:val="24"/>
                 <w:szCs w:val="24"/>
               </w:rPr>
-              <w:t>In progress</w:t>
+              <w:t>Done</w:t>
             </w:r>
           </w:p>
         </w:tc>
@@ -2755,15 +2746,7 @@
                 <w:sz w:val="24"/>
                 <w:szCs w:val="24"/>
               </w:rPr>
-              <w:t>&lt;E&gt;</w:t>
-            </w:r>
-            <w:r>
-              <w:rPr>
-                <w:rFonts w:cstheme="minorHAnsi"/>
-                <w:sz w:val="24"/>
-                <w:szCs w:val="24"/>
-              </w:rPr>
-              <w:t xml:space="preserve"> list)</w:t>
+              <w:t>&lt;E&gt; list)</w:t>
             </w:r>
           </w:p>
         </w:tc>
@@ -3372,6 +3355,8 @@
             </w:pPr>
           </w:p>
         </w:tc>
+        <w:bookmarkStart w:id="0" w:name="_GoBack"/>
+        <w:bookmarkEnd w:id="0"/>
       </w:tr>
       <w:tr>
         <w:trPr>

</xml_diff>